<commit_message>
-Changed to-do list to my own (with due dates and different priorities).
-Completed a few sections of the journal.
</commit_message>
<xml_diff>
--- a/project-files-2023/ICTPRG302 AT2 PRJ 2023.docx
+++ b/project-files-2023/ICTPRG302 AT2 PRJ 2023.docx
@@ -7,7 +7,7 @@
         <w:tblStyle w:val="TableGrid"/>
         <w:tblW w:w="5000" w:type="pct"/>
         <w:jc w:val="left"/>
-        <w:tblInd w:w="0" w:type="dxa"/>
+        <w:tblInd w:w="108" w:type="dxa"/>
         <w:tblCellMar>
           <w:top w:w="0" w:type="dxa"/>
           <w:left w:w="108" w:type="dxa"/>
@@ -1907,7 +1907,11 @@
       </w:pPr>
       <w:r>
         <w:rPr/>
-        <w:t>This file contains a template for an advanced version of  “Guess My Word”. It includes a play function that controls the gameplay loop, as well as all of the functions needed for the play function to work. The majority of the functions included only include docstrings; the actual logic still needs to be written.</w:t>
+        <w:t xml:space="preserve">This file contains a template for an advanced version of  “Guess My Word”. It includes a play function that controls the gameplay loop, as well as all of the functions needed for the play function to work. The majority of the functions </w:t>
+      </w:r>
+      <w:r>
+        <w:rPr/>
+        <w:t>are missing their logic.</w:t>
       </w:r>
     </w:p>
     <w:p>
@@ -2093,7 +2097,11 @@
       </w:pPr>
       <w:r>
         <w:rPr/>
-        <w:t>I will start in the following order.</w:t>
+        <w:t>I’</w:t>
+      </w:r>
+      <w:r>
+        <w:rPr/>
+        <w:t xml:space="preserve">m going to write the test cases first. </w:t>
       </w:r>
     </w:p>
     <w:p>
@@ -2104,7 +2112,23 @@
       </w:pPr>
       <w:r>
         <w:rPr/>
-        <w:t>1. Develop the guess scoring function</w:t>
+        <w:t xml:space="preserve">1. </w:t>
+      </w:r>
+      <w:r>
+        <w:rPr>
+          <w:rFonts w:ascii="Century Gothic" w:hAnsi="Century Gothic"/>
+          <w:b w:val="false"/>
+          <w:i w:val="false"/>
+          <w:strike w:val="false"/>
+          <w:dstrike w:val="false"/>
+          <w:outline w:val="false"/>
+          <w:shadow w:val="false"/>
+          <w:color w:val="000000"/>
+          <w:sz w:val="20"/>
+          <w:u w:val="none"/>
+          <w:em w:val="none"/>
+        </w:rPr>
+        <w:t>Write test case for scoring algorithm</w:t>
       </w:r>
     </w:p>
     <w:p>
@@ -2114,17 +2138,89 @@
         <w:rPr/>
       </w:pPr>
       <w:r>
-        <w:rPr/>
-        <w:t>2. Develop the function to ask for and validate guess</w:t>
+        <w:rPr>
+          <w:rFonts w:ascii="Century Gothic" w:hAnsi="Century Gothic"/>
+          <w:b w:val="false"/>
+          <w:i w:val="false"/>
+          <w:strike w:val="false"/>
+          <w:dstrike w:val="false"/>
+          <w:outline w:val="false"/>
+          <w:shadow w:val="false"/>
+          <w:color w:val="000000"/>
+          <w:sz w:val="20"/>
+          <w:u w:val="none"/>
+          <w:em w:val="none"/>
+        </w:rPr>
+        <w:t>2. Write test cases for input validation (ensure guess in VALID_WORDS)</w:t>
       </w:r>
     </w:p>
     <w:p>
       <w:pPr>
         <w:pStyle w:val="Answer"/>
-        <w:rPr/>
-      </w:pPr>
-      <w:r>
-        <w:rPr/>
+        <w:shd w:fill="F2F2F2" w:val="clear"/>
+        <w:rPr/>
+      </w:pPr>
+      <w:r>
+        <w:rPr>
+          <w:rFonts w:ascii="Century Gothic" w:hAnsi="Century Gothic"/>
+          <w:b w:val="false"/>
+          <w:i w:val="false"/>
+          <w:strike w:val="false"/>
+          <w:dstrike w:val="false"/>
+          <w:outline w:val="false"/>
+          <w:shadow w:val="false"/>
+          <w:color w:val="000000"/>
+          <w:sz w:val="20"/>
+          <w:u w:val="none"/>
+          <w:em w:val="none"/>
+        </w:rPr>
+        <w:t>3 Write test case for word selector</w:t>
+      </w:r>
+    </w:p>
+    <w:p>
+      <w:pPr>
+        <w:pStyle w:val="Answer"/>
+        <w:shd w:fill="F2F2F2" w:val="clear"/>
+        <w:rPr/>
+      </w:pPr>
+      <w:r>
+        <w:rPr>
+          <w:rFonts w:ascii="Century Gothic" w:hAnsi="Century Gothic"/>
+          <w:b w:val="false"/>
+          <w:i w:val="false"/>
+          <w:strike w:val="false"/>
+          <w:dstrike w:val="false"/>
+          <w:outline w:val="false"/>
+          <w:shadow w:val="false"/>
+          <w:color w:val="000000"/>
+          <w:sz w:val="20"/>
+          <w:u w:val="none"/>
+          <w:em w:val="none"/>
+        </w:rPr>
+        <w:t>And then I’ll get the documentation started</w:t>
+      </w:r>
+    </w:p>
+    <w:p>
+      <w:pPr>
+        <w:pStyle w:val="Answer"/>
+        <w:shd w:fill="F2F2F2" w:val="clear"/>
+        <w:rPr/>
+      </w:pPr>
+      <w:r>
+        <w:rPr>
+          <w:rFonts w:ascii="Century Gothic" w:hAnsi="Century Gothic"/>
+          <w:b w:val="false"/>
+          <w:i w:val="false"/>
+          <w:strike w:val="false"/>
+          <w:dstrike w:val="false"/>
+          <w:outline w:val="false"/>
+          <w:shadow w:val="false"/>
+          <w:color w:val="000000"/>
+          <w:sz w:val="20"/>
+          <w:u w:val="none"/>
+          <w:em w:val="none"/>
+        </w:rPr>
+        <w:t>4. Write documentation (rough draft)</w:t>
       </w:r>
     </w:p>
     <w:p>
@@ -2361,10 +2457,12 @@
     <w:p>
       <w:pPr>
         <w:pStyle w:val="Code"/>
-        <w:rPr/>
-      </w:pPr>
-      <w:r>
-        <w:rPr/>
+        <w:shd w:fill="F2F2F2" w:val="clear"/>
+        <w:rPr/>
+      </w:pPr>
+      <w:r>
+        <w:rPr/>
+        <w:t>print(“Game instructions to player”)</w:t>
       </w:r>
     </w:p>
     <w:p>
@@ -2401,19 +2499,83 @@
     <w:p>
       <w:pPr>
         <w:pStyle w:val="Code"/>
-        <w:rPr/>
-      </w:pPr>
-      <w:r>
-        <w:rPr/>
+        <w:shd w:fill="F2F2F2" w:val="clear"/>
+        <w:rPr/>
+      </w:pPr>
+      <w:r>
+        <w:rPr/>
+        <w:t>#Prompt for guess</w:t>
       </w:r>
     </w:p>
     <w:p>
       <w:pPr>
         <w:pStyle w:val="Code"/>
-        <w:rPr/>
-      </w:pPr>
-      <w:r>
-        <w:rPr/>
+        <w:shd w:fill="F2F2F2" w:val="clear"/>
+        <w:rPr/>
+      </w:pPr>
+      <w:r>
+        <w:rPr/>
+        <w:t>guess = input('Please guess a 5 letter word:\n')</w:t>
+      </w:r>
+    </w:p>
+    <w:p>
+      <w:pPr>
+        <w:pStyle w:val="Code"/>
+        <w:shd w:fill="F2F2F2" w:val="clear"/>
+        <w:rPr/>
+      </w:pPr>
+      <w:r>
+        <w:rPr/>
+        <w:t xml:space="preserve"># </w:t>
+      </w:r>
+      <w:r>
+        <w:rPr/>
+        <w:t>Check if the guess is valid (i.e. in the all_words document)</w:t>
+      </w:r>
+    </w:p>
+    <w:p>
+      <w:pPr>
+        <w:pStyle w:val="Code"/>
+        <w:shd w:fill="F2F2F2" w:val="clear"/>
+        <w:rPr/>
+      </w:pPr>
+      <w:r>
+        <w:rPr/>
+        <w:t>handle = open(all_words)</w:t>
+      </w:r>
+    </w:p>
+    <w:p>
+      <w:pPr>
+        <w:pStyle w:val="Code"/>
+        <w:shd w:fill="F2F2F2" w:val="clear"/>
+        <w:rPr/>
+      </w:pPr>
+      <w:r>
+        <w:rPr/>
+        <w:t xml:space="preserve">then iterate through </w:t>
+      </w:r>
+      <w:r>
+        <w:rPr>
+          <w:rFonts w:eastAsia="Times New Roman" w:cs="Fira Code"/>
+          <w:bCs/>
+          <w:color w:val="auto"/>
+          <w:kern w:val="0"/>
+          <w:sz w:val="21"/>
+          <w:szCs w:val="24"/>
+          <w:lang w:val="en-AU" w:eastAsia="en-US" w:bidi="ar-SA"/>
+        </w:rPr>
+        <w:t>with for loop to check if input matches any words in file.</w:t>
+      </w:r>
+    </w:p>
+    <w:p>
+      <w:pPr>
+        <w:pStyle w:val="Code"/>
+        <w:shd w:fill="F2F2F2" w:val="clear"/>
+        <w:rPr/>
+      </w:pPr>
+      <w:r>
+        <w:rPr/>
+        <w:tab/>
       </w:r>
     </w:p>
     <w:p>
@@ -2434,19 +2596,125 @@
     <w:p>
       <w:pPr>
         <w:pStyle w:val="Code"/>
-        <w:rPr/>
-      </w:pPr>
-      <w:r>
-        <w:rPr/>
+        <w:shd w:fill="F2F2F2" w:val="clear"/>
+        <w:rPr/>
+      </w:pPr>
+      <w:r>
+        <w:rPr/>
+        <w:t>#Iterate through each character with for loop and check it against target word with if/else</w:t>
       </w:r>
     </w:p>
     <w:p>
       <w:pPr>
         <w:pStyle w:val="Code"/>
-        <w:rPr/>
-      </w:pPr>
-      <w:r>
-        <w:rPr/>
+        <w:shd w:fill="F2F2F2" w:val="clear"/>
+        <w:rPr/>
+      </w:pPr>
+      <w:r>
+        <w:rPr/>
+      </w:r>
+    </w:p>
+    <w:p>
+      <w:pPr>
+        <w:pStyle w:val="Code"/>
+        <w:shd w:fill="F2F2F2" w:val="clear"/>
+        <w:rPr/>
+      </w:pPr>
+      <w:r>
+        <w:rPr/>
+        <w:t>for char in “word”:</w:t>
+      </w:r>
+    </w:p>
+    <w:p>
+      <w:pPr>
+        <w:pStyle w:val="Code"/>
+        <w:shd w:fill="F2F2F2" w:val="clear"/>
+        <w:rPr/>
+      </w:pPr>
+      <w:r>
+        <w:rPr/>
+        <w:tab/>
+        <w:t>if char...:</w:t>
+      </w:r>
+    </w:p>
+    <w:p>
+      <w:pPr>
+        <w:pStyle w:val="Code"/>
+        <w:shd w:fill="F2F2F2" w:val="clear"/>
+        <w:rPr/>
+      </w:pPr>
+      <w:r>
+        <w:rPr/>
+        <w:tab/>
+        <w:t>...</w:t>
+      </w:r>
+    </w:p>
+    <w:p>
+      <w:pPr>
+        <w:pStyle w:val="Code"/>
+        <w:shd w:fill="F2F2F2" w:val="clear"/>
+        <w:rPr/>
+      </w:pPr>
+      <w:r>
+        <w:rPr/>
+        <w:tab/>
+        <w:t>elif:</w:t>
+      </w:r>
+    </w:p>
+    <w:p>
+      <w:pPr>
+        <w:pStyle w:val="Code"/>
+        <w:rPr/>
+      </w:pPr>
+      <w:r>
+        <w:rPr/>
+        <w:tab/>
+        <w:t>…</w:t>
+      </w:r>
+    </w:p>
+    <w:p>
+      <w:pPr>
+        <w:pStyle w:val="Code"/>
+        <w:rPr/>
+      </w:pPr>
+      <w:r>
+        <w:rPr/>
+        <w:tab/>
+      </w:r>
+      <w:r>
+        <w:rPr/>
+        <w:t>else:</w:t>
+      </w:r>
+    </w:p>
+    <w:p>
+      <w:pPr>
+        <w:pStyle w:val="Code"/>
+        <w:rPr/>
+      </w:pPr>
+      <w:r>
+        <w:rPr/>
+        <w:tab/>
+        <w:t>…</w:t>
+      </w:r>
+    </w:p>
+    <w:p>
+      <w:pPr>
+        <w:pStyle w:val="Code"/>
+        <w:rPr/>
+      </w:pPr>
+      <w:r>
+        <w:rPr/>
+      </w:r>
+    </w:p>
+    <w:p>
+      <w:pPr>
+        <w:pStyle w:val="Code"/>
+        <w:shd w:fill="F2F2F2" w:val="clear"/>
+        <w:rPr/>
+      </w:pPr>
+      <w:r>
+        <w:rPr/>
+        <w:t>then print(Symbols for correct/incorrect/wrong spot)</w:t>
       </w:r>
     </w:p>
     <w:p>
@@ -2467,10 +2735,83 @@
     <w:p>
       <w:pPr>
         <w:pStyle w:val="Code"/>
-        <w:rPr/>
-      </w:pPr>
-      <w:r>
-        <w:rPr/>
+        <w:shd w:fill="F2F2F2" w:val="clear"/>
+        <w:rPr/>
+      </w:pPr>
+      <w:r>
+        <w:rPr/>
+        <w:t># While loop that ends when player gets to 6 attempts. If and break statements within to check whether the guess == target_word and to stop the loop in that case.</w:t>
+      </w:r>
+    </w:p>
+    <w:p>
+      <w:pPr>
+        <w:pStyle w:val="Code"/>
+        <w:shd w:fill="F2F2F2" w:val="clear"/>
+        <w:rPr/>
+      </w:pPr>
+      <w:r>
+        <w:rPr/>
+        <w:t>while attempts &lt; 6:</w:t>
+      </w:r>
+    </w:p>
+    <w:p>
+      <w:pPr>
+        <w:pStyle w:val="Code"/>
+        <w:shd w:fill="F2F2F2" w:val="clear"/>
+        <w:rPr/>
+      </w:pPr>
+      <w:r>
+        <w:rPr/>
+        <w:tab/>
+        <w:t>…</w:t>
+      </w:r>
+    </w:p>
+    <w:p>
+      <w:pPr>
+        <w:pStyle w:val="Code"/>
+        <w:shd w:fill="F2F2F2" w:val="clear"/>
+        <w:rPr/>
+      </w:pPr>
+      <w:r>
+        <w:rPr/>
+        <w:tab/>
+        <w:t>…</w:t>
+      </w:r>
+    </w:p>
+    <w:p>
+      <w:pPr>
+        <w:pStyle w:val="Code"/>
+        <w:shd w:fill="F2F2F2" w:val="clear"/>
+        <w:rPr/>
+      </w:pPr>
+      <w:r>
+        <w:rPr/>
+        <w:tab/>
+        <w:t>if guess == target_word:</w:t>
+      </w:r>
+    </w:p>
+    <w:p>
+      <w:pPr>
+        <w:pStyle w:val="Code"/>
+        <w:shd w:fill="F2F2F2" w:val="clear"/>
+        <w:rPr/>
+      </w:pPr>
+      <w:r>
+        <w:rPr/>
+        <w:tab/>
+        <w:tab/>
+        <w:t>break</w:t>
+      </w:r>
+    </w:p>
+    <w:p>
+      <w:pPr>
+        <w:pStyle w:val="Code"/>
+        <w:shd w:fill="F2F2F2" w:val="clear"/>
+        <w:rPr/>
+      </w:pPr>
+      <w:r>
+        <w:rPr/>
+        <w:tab/>
       </w:r>
     </w:p>
     <w:p>
@@ -5556,7 +5897,7 @@
           <w:pPr>
             <w:pStyle w:val="Normal"/>
             <w:tabs>
-              <w:tab w:val="clear" w:pos="720"/>
+              <w:tab w:val="clear" w:pos="408"/>
               <w:tab w:val="center" w:pos="4820" w:leader="none"/>
               <w:tab w:val="right" w:pos="9638" w:leader="none"/>
             </w:tabs>
@@ -5764,7 +6105,7 @@
               <w:sz w:val="16"/>
               <w:szCs w:val="16"/>
             </w:rPr>
-            <w:t>19</w:t>
+            <w:t>21</w:t>
           </w:r>
           <w:r>
             <w:rPr>
@@ -5806,7 +6147,7 @@
               <w:sz w:val="16"/>
               <w:szCs w:val="16"/>
             </w:rPr>
-            <w:t>19</w:t>
+            <w:t>21</w:t>
           </w:r>
           <w:r>
             <w:rPr>
@@ -5945,7 +6286,7 @@
       <w:tblStyle w:val="TableGrid"/>
       <w:tblW w:w="5000" w:type="pct"/>
       <w:jc w:val="left"/>
-      <w:tblInd w:w="0" w:type="dxa"/>
+      <w:tblInd w:w="108" w:type="dxa"/>
       <w:tblCellMar>
         <w:top w:w="0" w:type="dxa"/>
         <w:left w:w="108" w:type="dxa"/>
@@ -8264,7 +8605,7 @@
     <w:qFormat/>
     <w:pPr>
       <w:tabs>
-        <w:tab w:val="clear" w:pos="720"/>
+        <w:tab w:val="clear" w:pos="408"/>
         <w:tab w:val="left" w:pos="357" w:leader="none"/>
         <w:tab w:val="left" w:pos="7655" w:leader="none"/>
       </w:tabs>
@@ -8290,7 +8631,7 @@
     <w:rsid w:val="00f3162a"/>
     <w:pPr>
       <w:tabs>
-        <w:tab w:val="clear" w:pos="720"/>
+        <w:tab w:val="clear" w:pos="408"/>
         <w:tab w:val="center" w:pos="4513" w:leader="none"/>
         <w:tab w:val="right" w:pos="9026" w:leader="none"/>
       </w:tabs>
@@ -8308,7 +8649,7 @@
     <w:qFormat/>
     <w:pPr>
       <w:tabs>
-        <w:tab w:val="clear" w:pos="720"/>
+        <w:tab w:val="clear" w:pos="408"/>
         <w:tab w:val="center" w:pos="4153" w:leader="none"/>
         <w:tab w:val="right" w:pos="8306" w:leader="none"/>
       </w:tabs>
@@ -8426,7 +8767,7 @@
       </w:pBdr>
       <w:shd w:val="clear" w:color="auto" w:fill="F2F2F2" w:themeFill="background1" w:themeFillShade="f2"/>
       <w:tabs>
-        <w:tab w:val="clear" w:pos="720"/>
+        <w:tab w:val="clear" w:pos="408"/>
         <w:tab w:val="left" w:pos="567" w:leader="none"/>
         <w:tab w:val="left" w:pos="1134" w:leader="none"/>
         <w:tab w:val="left" w:pos="1701" w:leader="none"/>
@@ -8457,7 +8798,7 @@
     <w:rsid w:val="00c00ebe"/>
     <w:pPr>
       <w:tabs>
-        <w:tab w:val="clear" w:pos="720"/>
+        <w:tab w:val="clear" w:pos="408"/>
         <w:tab w:val="right" w:pos="9010" w:leader="dot"/>
       </w:tabs>
       <w:spacing w:lineRule="auto" w:line="288" w:before="120" w:after="60"/>
@@ -8500,7 +8841,7 @@
     <w:rsid w:val="00c00ebe"/>
     <w:pPr>
       <w:tabs>
-        <w:tab w:val="clear" w:pos="720"/>
+        <w:tab w:val="clear" w:pos="408"/>
         <w:tab w:val="right" w:pos="9010" w:leader="dot"/>
       </w:tabs>
       <w:spacing w:lineRule="auto" w:line="264" w:before="20" w:after="20"/>

</xml_diff>